<commit_message>
Hosszabb leírás az alkalmazásról
</commit_message>
<xml_diff>
--- a/docs/weboldal.docx
+++ b/docs/weboldal.docx
@@ -9,7 +9,7 @@
         <w:rPr>
           <w:rFonts w:ascii="Times New Roman" w:hAnsi="Times New Roman" w:cs="Times New Roman"/>
           <w:b/>
-          <w:sz w:val="24"/>
+          <w:sz w:val="32"/>
           <w:szCs w:val="24"/>
           <w:u w:val="single"/>
           <w:lang w:eastAsia="hu-HU"/>
@@ -19,23 +19,12 @@
         <w:rPr>
           <w:rFonts w:ascii="Times New Roman" w:eastAsia="Times New Roman" w:hAnsi="Times New Roman" w:cs="Times New Roman"/>
           <w:b/>
-          <w:sz w:val="52"/>
+          <w:sz w:val="32"/>
           <w:szCs w:val="24"/>
           <w:u w:val="single"/>
           <w:lang w:eastAsia="hu-HU"/>
         </w:rPr>
         <w:t>Térfelszínszámító</w:t>
-      </w:r>
-      <w:r>
-        <w:rPr>
-          <w:rFonts w:ascii="Times New Roman" w:hAnsi="Times New Roman" w:cs="Times New Roman"/>
-          <w:b/>
-          <w:sz w:val="52"/>
-          <w:szCs w:val="24"/>
-          <w:u w:val="single"/>
-          <w:lang w:eastAsia="hu-HU"/>
-        </w:rPr>
-        <w:br/>
       </w:r>
     </w:p>
     <w:p>
@@ -94,23 +83,12 @@
           <w:lang w:eastAsia="hu-HU"/>
         </w:rPr>
         <w:br/>
-      </w:r>
-      <w:r>
-        <w:rPr>
-          <w:rFonts w:ascii="Times New Roman" w:hAnsi="Times New Roman" w:cs="Times New Roman"/>
-          <w:sz w:val="24"/>
-          <w:szCs w:val="24"/>
-          <w:lang w:eastAsia="hu-HU"/>
-        </w:rPr>
         <w:t>Vígh Ákos</w:t>
       </w:r>
     </w:p>
     <w:p>
       <w:pPr>
         <w:rPr>
-          <w:rFonts w:ascii="Times New Roman" w:hAnsi="Times New Roman" w:cs="Times New Roman"/>
-          <w:sz w:val="24"/>
-          <w:szCs w:val="24"/>
           <w:lang w:eastAsia="hu-HU"/>
         </w:rPr>
       </w:pPr>
@@ -167,6 +145,15 @@
         </w:rPr>
         <w:t>.</w:t>
       </w:r>
+      <w:r>
+        <w:rPr>
+          <w:rFonts w:ascii="Times New Roman" w:hAnsi="Times New Roman" w:cs="Times New Roman"/>
+          <w:sz w:val="24"/>
+          <w:szCs w:val="24"/>
+          <w:lang w:eastAsia="hu-HU"/>
+        </w:rPr>
+        <w:t xml:space="preserve"> Amikor lefuttatjuk, megjelenik egy form, ahol először csak egy combobox található és egy label. </w:t>
+      </w:r>
     </w:p>
     <w:p>
       <w:pPr>
@@ -185,187 +172,1110 @@
           <w:szCs w:val="24"/>
           <w:lang w:eastAsia="hu-HU"/>
         </w:rPr>
-        <w:t xml:space="preserve">A programban ki kell választani lenyíló menüből a kívánt </w:t>
-      </w:r>
-      <w:r>
-        <w:rPr>
-          <w:rFonts w:ascii="Times New Roman" w:hAnsi="Times New Roman" w:cs="Times New Roman"/>
-          <w:sz w:val="24"/>
-          <w:szCs w:val="24"/>
-          <w:lang w:eastAsia="hu-HU"/>
-        </w:rPr>
-        <w:t>alakzatot</w:t>
-      </w:r>
-      <w:r>
-        <w:rPr>
-          <w:rFonts w:ascii="Times New Roman" w:hAnsi="Times New Roman" w:cs="Times New Roman"/>
-          <w:sz w:val="24"/>
-          <w:szCs w:val="24"/>
-          <w:lang w:eastAsia="hu-HU"/>
-        </w:rPr>
-        <w:t xml:space="preserve">. Ez után </w:t>
-      </w:r>
-      <w:r>
-        <w:rPr>
-          <w:rFonts w:ascii="Times New Roman" w:hAnsi="Times New Roman" w:cs="Times New Roman"/>
-          <w:sz w:val="24"/>
-          <w:szCs w:val="24"/>
-          <w:lang w:eastAsia="hu-HU"/>
+        <w:t>A combobox-ra kattintva lenyílik, és ki lehet választani a kívánt alakzatot. Az alakzat kiválasztása után megjelenik egy picturebox,</w:t>
+      </w:r>
+      <w:r>
+        <w:rPr>
+          <w:rFonts w:ascii="Times New Roman" w:hAnsi="Times New Roman" w:cs="Times New Roman"/>
+          <w:sz w:val="24"/>
+          <w:szCs w:val="24"/>
+          <w:lang w:eastAsia="hu-HU"/>
+        </w:rPr>
+        <w:t xml:space="preserve"> amin a kiválasztott alakzat látható, valamint az oldalait jelző betűk. A szükséges beviteli mezők is megjelennek. Például a háromszögnél 3 beviteli mező fog megjelenni, mindegyik oldalnak egy. A beviteli mezőkre kattintva a megfelelő oldal is ki lesz jelölve. A beviteli mezők csak egész- vagy törtszám</w:t>
+      </w:r>
+      <w:r>
+        <w:rPr>
+          <w:rFonts w:ascii="Times New Roman" w:hAnsi="Times New Roman" w:cs="Times New Roman"/>
+          <w:sz w:val="24"/>
+          <w:szCs w:val="24"/>
+          <w:lang w:eastAsia="hu-HU"/>
+        </w:rPr>
+        <w:t>ot fogadnak el.</w:t>
+      </w:r>
+    </w:p>
+    <w:p>
+      <w:pPr>
+        <w:spacing w:line="360" w:lineRule="auto"/>
+        <w:rPr>
+          <w:rFonts w:ascii="Times New Roman" w:hAnsi="Times New Roman" w:cs="Times New Roman"/>
+          <w:sz w:val="24"/>
+          <w:szCs w:val="24"/>
+          <w:lang w:eastAsia="hu-HU"/>
+        </w:rPr>
+      </w:pPr>
+      <w:r>
+        <w:rPr>
+          <w:rFonts w:ascii="Times New Roman" w:hAnsi="Times New Roman" w:cs="Times New Roman"/>
+          <w:sz w:val="24"/>
+          <w:szCs w:val="24"/>
+          <w:lang w:eastAsia="hu-HU"/>
+        </w:rPr>
+        <w:t>A „Számol” feliratú gombra kattintásnál több dolog is történik. A program itt ellenőrzi le, hogy a beviteli mezőkben lévő értékek helyesek-e. Ha valamelyik mezőből hiányzik érték, vagy nem egész/tört számot írtak, akkor egy messagebox segítségével figyelmezteti a felhasználót ezekről a helytelenségekről. A messagebox bezárása után megmaradnak a mezőkbe írt értékek, viszont a program nem fog semmit sem kiszámolni.</w:t>
+      </w:r>
+      <w:r>
+        <w:rPr>
+          <w:rFonts w:ascii="Times New Roman" w:hAnsi="Times New Roman" w:cs="Times New Roman"/>
+          <w:sz w:val="24"/>
+          <w:szCs w:val="24"/>
+          <w:lang w:eastAsia="hu-HU"/>
+        </w:rPr>
+        <w:t xml:space="preserve"> Ha az összes mezőben helyes érték található, akkor a program a megfelelő képletek alapján kiszámolja a kiválasztott alakzat kerületét, térfogatát stb.</w:t>
+      </w:r>
+      <w:r>
+        <w:rPr>
+          <w:rFonts w:ascii="Times New Roman" w:hAnsi="Times New Roman" w:cs="Times New Roman"/>
+          <w:sz w:val="24"/>
+          <w:szCs w:val="24"/>
+          <w:lang w:eastAsia="hu-HU"/>
+        </w:rPr>
+        <w:t xml:space="preserve"> </w:t>
+      </w:r>
+      <w:r>
+        <w:rPr>
+          <w:rFonts w:ascii="Times New Roman" w:hAnsi="Times New Roman" w:cs="Times New Roman"/>
+          <w:sz w:val="24"/>
+          <w:szCs w:val="24"/>
+          <w:lang w:eastAsia="hu-HU"/>
+        </w:rPr>
+        <w:t>Ha a képen ki volt emelve egy oldal, akkor a gombra kattintás után az eredeti kép áll vissza.</w:t>
+      </w:r>
+      <w:r>
+        <w:rPr>
+          <w:rFonts w:ascii="Times New Roman" w:hAnsi="Times New Roman" w:cs="Times New Roman"/>
+          <w:sz w:val="24"/>
+          <w:szCs w:val="24"/>
+          <w:lang w:eastAsia="hu-HU"/>
+        </w:rPr>
+        <w:t xml:space="preserve"> </w:t>
+      </w:r>
+      <w:r>
+        <w:rPr>
+          <w:rFonts w:ascii="Times New Roman" w:hAnsi="Times New Roman" w:cs="Times New Roman"/>
+          <w:sz w:val="24"/>
+          <w:szCs w:val="24"/>
+          <w:lang w:eastAsia="hu-HU"/>
+        </w:rPr>
+        <w:br/>
+        <w:t>Az alábbi képlet</w:t>
+      </w:r>
+      <w:r>
+        <w:rPr>
+          <w:rFonts w:ascii="Times New Roman" w:hAnsi="Times New Roman" w:cs="Times New Roman"/>
+          <w:sz w:val="24"/>
+          <w:szCs w:val="24"/>
+          <w:lang w:eastAsia="hu-HU"/>
+        </w:rPr>
+        <w:t>ek alapján lesznek kiszámolva</w:t>
+      </w:r>
+      <w:r>
+        <w:rPr>
+          <w:rFonts w:ascii="Times New Roman" w:hAnsi="Times New Roman" w:cs="Times New Roman"/>
+          <w:sz w:val="24"/>
+          <w:szCs w:val="24"/>
+          <w:lang w:eastAsia="hu-HU"/>
+        </w:rPr>
+        <w:t>:</w:t>
+      </w:r>
+    </w:p>
+    <w:p>
+      <w:pPr>
+        <w:rPr>
+          <w:rFonts w:ascii="Times New Roman" w:hAnsi="Times New Roman" w:cs="Times New Roman"/>
+          <w:b/>
+          <w:sz w:val="24"/>
+          <w:szCs w:val="24"/>
+        </w:rPr>
+      </w:pPr>
+      <w:r>
+        <w:rPr>
+          <w:rFonts w:ascii="Times New Roman" w:hAnsi="Times New Roman" w:cs="Times New Roman"/>
+          <w:b/>
+          <w:sz w:val="24"/>
+          <w:szCs w:val="24"/>
+        </w:rPr>
+        <w:t>Síkidomok:</w:t>
+      </w:r>
+    </w:p>
+    <w:p>
+      <w:pPr>
+        <w:pStyle w:val="Listaszerbekezds"/>
+        <w:numPr>
+          <w:ilvl w:val="0"/>
+          <w:numId w:val="8"/>
+        </w:numPr>
+        <w:rPr>
+          <w:rFonts w:ascii="Times New Roman" w:hAnsi="Times New Roman" w:cs="Times New Roman"/>
+          <w:sz w:val="24"/>
+          <w:szCs w:val="24"/>
+        </w:rPr>
+      </w:pPr>
+      <w:r>
+        <w:rPr>
+          <w:rFonts w:ascii="Times New Roman" w:hAnsi="Times New Roman" w:cs="Times New Roman"/>
+          <w:sz w:val="24"/>
+          <w:szCs w:val="24"/>
+        </w:rPr>
+        <w:t xml:space="preserve">Háromszög területe: </w:t>
+      </w:r>
+      <w:r>
+        <w:rPr>
+          <w:rFonts w:ascii="Times New Roman" w:hAnsi="Times New Roman" w:cs="Times New Roman"/>
+          <w:sz w:val="24"/>
+          <w:szCs w:val="24"/>
+        </w:rPr>
+        <w:t>√</w:t>
+      </w:r>
+      <w:r>
+        <w:rPr>
+          <w:rFonts w:ascii="Times New Roman" w:hAnsi="Times New Roman" w:cs="Times New Roman"/>
+          <w:sz w:val="24"/>
+          <w:szCs w:val="24"/>
+        </w:rPr>
+        <w:t>(s(s-a)(s-b)(s-c))</w:t>
+      </w:r>
+    </w:p>
+    <w:p>
+      <w:pPr>
+        <w:pStyle w:val="Listaszerbekezds"/>
+        <w:numPr>
+          <w:ilvl w:val="0"/>
+          <w:numId w:val="8"/>
+        </w:numPr>
+        <w:rPr>
+          <w:rFonts w:ascii="Times New Roman" w:hAnsi="Times New Roman" w:cs="Times New Roman"/>
+          <w:sz w:val="24"/>
+          <w:szCs w:val="24"/>
+          <w:vertAlign w:val="superscript"/>
+        </w:rPr>
+      </w:pPr>
+      <w:r>
+        <w:rPr>
+          <w:rFonts w:ascii="Times New Roman" w:hAnsi="Times New Roman" w:cs="Times New Roman"/>
+          <w:sz w:val="24"/>
+          <w:szCs w:val="24"/>
+        </w:rPr>
+        <w:t>Háromszög kerülete: a</w:t>
+      </w:r>
+      <w:r>
+        <w:rPr>
+          <w:rFonts w:ascii="Times New Roman" w:hAnsi="Times New Roman" w:cs="Times New Roman"/>
+          <w:sz w:val="24"/>
+          <w:szCs w:val="24"/>
+          <w:vertAlign w:val="superscript"/>
+        </w:rPr>
+        <w:t>2</w:t>
+      </w:r>
+      <w:r>
+        <w:rPr>
+          <w:rFonts w:ascii="Times New Roman" w:hAnsi="Times New Roman" w:cs="Times New Roman"/>
+          <w:sz w:val="24"/>
+          <w:szCs w:val="24"/>
+        </w:rPr>
+        <w:t>+b</w:t>
+      </w:r>
+      <w:r>
+        <w:rPr>
+          <w:rFonts w:ascii="Times New Roman" w:hAnsi="Times New Roman" w:cs="Times New Roman"/>
+          <w:sz w:val="24"/>
+          <w:szCs w:val="24"/>
+          <w:vertAlign w:val="superscript"/>
+        </w:rPr>
+        <w:t>2</w:t>
+      </w:r>
+      <w:r>
+        <w:rPr>
+          <w:rFonts w:ascii="Times New Roman" w:hAnsi="Times New Roman" w:cs="Times New Roman"/>
+          <w:sz w:val="24"/>
+          <w:szCs w:val="24"/>
+        </w:rPr>
+        <w:t>=c</w:t>
+      </w:r>
+      <w:r>
+        <w:rPr>
+          <w:rFonts w:ascii="Times New Roman" w:hAnsi="Times New Roman" w:cs="Times New Roman"/>
+          <w:sz w:val="24"/>
+          <w:szCs w:val="24"/>
+          <w:vertAlign w:val="superscript"/>
+        </w:rPr>
+        <w:t>2</w:t>
+      </w:r>
+    </w:p>
+    <w:p>
+      <w:pPr>
+        <w:pStyle w:val="Listaszerbekezds"/>
+        <w:numPr>
+          <w:ilvl w:val="0"/>
+          <w:numId w:val="8"/>
+        </w:numPr>
+        <w:rPr>
+          <w:rFonts w:ascii="Times New Roman" w:hAnsi="Times New Roman" w:cs="Times New Roman"/>
+          <w:sz w:val="24"/>
+          <w:szCs w:val="24"/>
+        </w:rPr>
+      </w:pPr>
+      <w:r>
+        <w:rPr>
+          <w:rFonts w:ascii="Times New Roman" w:hAnsi="Times New Roman" w:cs="Times New Roman"/>
+          <w:sz w:val="24"/>
+          <w:szCs w:val="24"/>
+        </w:rPr>
+        <w:t xml:space="preserve">Négyzet kerülete: </w:t>
+      </w:r>
+      <w:r>
+        <w:rPr>
+          <w:rFonts w:ascii="Times New Roman" w:hAnsi="Times New Roman" w:cs="Times New Roman"/>
+          <w:sz w:val="24"/>
+          <w:szCs w:val="24"/>
+        </w:rPr>
+        <w:t>4</w:t>
+      </w:r>
+      <w:r>
+        <w:rPr>
+          <w:rFonts w:ascii="Times New Roman" w:hAnsi="Times New Roman" w:cs="Times New Roman"/>
+          <w:sz w:val="24"/>
+          <w:szCs w:val="24"/>
+        </w:rPr>
+        <w:t>*</w:t>
+      </w:r>
+      <w:r>
+        <w:rPr>
+          <w:rFonts w:ascii="Times New Roman" w:hAnsi="Times New Roman" w:cs="Times New Roman"/>
+          <w:sz w:val="24"/>
+          <w:szCs w:val="24"/>
         </w:rPr>
         <w:t>a</w:t>
       </w:r>
-      <w:r>
-        <w:rPr>
-          <w:rFonts w:ascii="Times New Roman" w:hAnsi="Times New Roman" w:cs="Times New Roman"/>
-          <w:sz w:val="24"/>
-          <w:szCs w:val="24"/>
-          <w:lang w:eastAsia="hu-HU"/>
-        </w:rPr>
-        <w:t xml:space="preserve"> </w:t>
-      </w:r>
-      <w:r>
-        <w:rPr>
-          <w:rFonts w:ascii="Times New Roman" w:hAnsi="Times New Roman" w:cs="Times New Roman"/>
-          <w:sz w:val="24"/>
-          <w:szCs w:val="24"/>
-          <w:lang w:eastAsia="hu-HU"/>
-        </w:rPr>
-        <w:t>kiválasztott elemnek megfelelően megjel</w:t>
-      </w:r>
-      <w:r>
-        <w:rPr>
-          <w:rFonts w:ascii="Times New Roman" w:hAnsi="Times New Roman" w:cs="Times New Roman"/>
-          <w:sz w:val="24"/>
-          <w:szCs w:val="24"/>
-          <w:lang w:eastAsia="hu-HU"/>
-        </w:rPr>
-        <w:t>ení</w:t>
-      </w:r>
-      <w:r>
-        <w:rPr>
-          <w:rFonts w:ascii="Times New Roman" w:hAnsi="Times New Roman" w:cs="Times New Roman"/>
-          <w:sz w:val="24"/>
-          <w:szCs w:val="24"/>
-          <w:lang w:eastAsia="hu-HU"/>
-        </w:rPr>
-        <w:t>ti a szükséges adatok beviteli mezőit</w:t>
-      </w:r>
-      <w:r>
-        <w:rPr>
-          <w:rFonts w:ascii="Times New Roman" w:hAnsi="Times New Roman" w:cs="Times New Roman"/>
-          <w:sz w:val="24"/>
-          <w:szCs w:val="24"/>
-          <w:lang w:eastAsia="hu-HU"/>
-        </w:rPr>
-        <w:t>, valamint egy képet az alakzatról, amin az oldalak betűjelei meg vannak jelenítve</w:t>
-      </w:r>
-      <w:r>
-        <w:rPr>
-          <w:rFonts w:ascii="Times New Roman" w:hAnsi="Times New Roman" w:cs="Times New Roman"/>
-          <w:sz w:val="24"/>
-          <w:szCs w:val="24"/>
-          <w:lang w:eastAsia="hu-HU"/>
-        </w:rPr>
-        <w:t xml:space="preserve">. Az adatok megadása után a program </w:t>
-      </w:r>
-      <w:r>
-        <w:rPr>
-          <w:rFonts w:ascii="Times New Roman" w:hAnsi="Times New Roman" w:cs="Times New Roman"/>
-          <w:sz w:val="24"/>
-          <w:szCs w:val="24"/>
-          <w:lang w:eastAsia="hu-HU"/>
-        </w:rPr>
-        <w:t>kis</w:t>
-      </w:r>
-      <w:r>
-        <w:rPr>
-          <w:rFonts w:ascii="Times New Roman" w:hAnsi="Times New Roman" w:cs="Times New Roman"/>
-          <w:sz w:val="24"/>
-          <w:szCs w:val="24"/>
-          <w:lang w:eastAsia="hu-HU"/>
-        </w:rPr>
-        <w:t>zámolja a kerületét, területét/</w:t>
-      </w:r>
-      <w:r>
-        <w:rPr>
-          <w:rFonts w:ascii="Times New Roman" w:hAnsi="Times New Roman" w:cs="Times New Roman"/>
-          <w:sz w:val="24"/>
-          <w:szCs w:val="24"/>
-          <w:lang w:eastAsia="hu-HU"/>
-        </w:rPr>
-        <w:t>térfogatát, felszínét</w:t>
-      </w:r>
-      <w:r>
-        <w:rPr>
-          <w:rFonts w:ascii="Times New Roman" w:hAnsi="Times New Roman" w:cs="Times New Roman"/>
-          <w:sz w:val="24"/>
-          <w:szCs w:val="24"/>
-          <w:lang w:eastAsia="hu-HU"/>
-        </w:rPr>
-        <w:t xml:space="preserve"> a megfelelő tételek alapján</w:t>
-      </w:r>
-      <w:r>
-        <w:rPr>
-          <w:rFonts w:ascii="Times New Roman" w:hAnsi="Times New Roman" w:cs="Times New Roman"/>
-          <w:sz w:val="24"/>
-          <w:szCs w:val="24"/>
-          <w:lang w:eastAsia="hu-HU"/>
-        </w:rPr>
-        <w:t>.</w:t>
-      </w:r>
-    </w:p>
-    <w:p>
-      <w:pPr>
-        <w:spacing w:line="360" w:lineRule="auto"/>
-        <w:rPr>
-          <w:rFonts w:ascii="Times New Roman" w:hAnsi="Times New Roman" w:cs="Times New Roman"/>
-          <w:sz w:val="24"/>
-          <w:szCs w:val="24"/>
-          <w:lang w:eastAsia="hu-HU"/>
-        </w:rPr>
-      </w:pPr>
-      <w:r>
+    </w:p>
+    <w:p>
+      <w:pPr>
+        <w:pStyle w:val="Listaszerbekezds"/>
+        <w:numPr>
+          <w:ilvl w:val="0"/>
+          <w:numId w:val="8"/>
+        </w:numPr>
+        <w:rPr>
+          <w:rFonts w:ascii="Times New Roman" w:hAnsi="Times New Roman" w:cs="Times New Roman"/>
+          <w:sz w:val="24"/>
+          <w:szCs w:val="24"/>
+        </w:rPr>
+      </w:pPr>
+      <w:r>
+        <w:rPr>
+          <w:rFonts w:ascii="Times New Roman" w:hAnsi="Times New Roman" w:cs="Times New Roman"/>
+          <w:sz w:val="24"/>
+          <w:szCs w:val="24"/>
+        </w:rPr>
+        <w:t xml:space="preserve">Négyzet területe: </w:t>
+      </w:r>
+      <w:r>
+        <w:rPr>
+          <w:rFonts w:ascii="Times New Roman" w:hAnsi="Times New Roman" w:cs="Times New Roman"/>
+          <w:sz w:val="24"/>
+          <w:szCs w:val="24"/>
+        </w:rPr>
+        <w:t>a</w:t>
+      </w:r>
+      <w:r>
+        <w:rPr>
+          <w:rFonts w:ascii="Times New Roman" w:hAnsi="Times New Roman" w:cs="Times New Roman"/>
+          <w:sz w:val="24"/>
+          <w:szCs w:val="24"/>
+          <w:vertAlign w:val="superscript"/>
+        </w:rPr>
+        <w:t>2</w:t>
+      </w:r>
+    </w:p>
+    <w:p>
+      <w:pPr>
+        <w:pStyle w:val="Listaszerbekezds"/>
+        <w:numPr>
+          <w:ilvl w:val="0"/>
+          <w:numId w:val="8"/>
+        </w:numPr>
+        <w:rPr>
+          <w:rFonts w:ascii="Times New Roman" w:hAnsi="Times New Roman" w:cs="Times New Roman"/>
+          <w:sz w:val="24"/>
+          <w:szCs w:val="24"/>
+        </w:rPr>
+      </w:pPr>
+      <w:r>
+        <w:rPr>
+          <w:rFonts w:ascii="Times New Roman" w:hAnsi="Times New Roman" w:cs="Times New Roman"/>
+          <w:sz w:val="24"/>
+          <w:szCs w:val="24"/>
+        </w:rPr>
+        <w:t xml:space="preserve">Trapéz kerülete: </w:t>
+      </w:r>
+      <w:r>
+        <w:rPr>
+          <w:rFonts w:ascii="Times New Roman" w:hAnsi="Times New Roman" w:cs="Times New Roman"/>
+          <w:sz w:val="24"/>
+          <w:szCs w:val="24"/>
+        </w:rPr>
+        <w:t>a+b+c+d</w:t>
+      </w:r>
+    </w:p>
+    <w:p>
+      <w:pPr>
+        <w:pStyle w:val="Listaszerbekezds"/>
+        <w:numPr>
+          <w:ilvl w:val="0"/>
+          <w:numId w:val="8"/>
+        </w:numPr>
+        <w:rPr>
+          <w:rFonts w:ascii="Times New Roman" w:hAnsi="Times New Roman" w:cs="Times New Roman"/>
+          <w:sz w:val="24"/>
+          <w:szCs w:val="24"/>
+        </w:rPr>
+      </w:pPr>
+      <w:r>
+        <w:rPr>
+          <w:rFonts w:ascii="Times New Roman" w:hAnsi="Times New Roman" w:cs="Times New Roman"/>
+          <w:sz w:val="24"/>
+          <w:szCs w:val="24"/>
+        </w:rPr>
+        <w:t xml:space="preserve">Trapéz területe: </w:t>
+      </w:r>
+      <w:r>
+        <w:rPr>
+          <w:rFonts w:ascii="Times New Roman" w:hAnsi="Times New Roman" w:cs="Times New Roman"/>
+          <w:sz w:val="24"/>
+          <w:szCs w:val="24"/>
+        </w:rPr>
+        <w:t>(a+c)/2*m</w:t>
+      </w:r>
+    </w:p>
+    <w:p>
+      <w:pPr>
+        <w:pStyle w:val="Listaszerbekezds"/>
+        <w:numPr>
+          <w:ilvl w:val="0"/>
+          <w:numId w:val="8"/>
+        </w:numPr>
+        <w:rPr>
+          <w:rFonts w:ascii="Times New Roman" w:hAnsi="Times New Roman" w:cs="Times New Roman"/>
+          <w:sz w:val="24"/>
+          <w:szCs w:val="24"/>
+        </w:rPr>
+      </w:pPr>
+      <w:r>
+        <w:rPr>
+          <w:rFonts w:ascii="Times New Roman" w:hAnsi="Times New Roman" w:cs="Times New Roman"/>
+          <w:sz w:val="24"/>
+          <w:szCs w:val="24"/>
+        </w:rPr>
+        <w:t>Téglalap kerülete: 2a+2b</w:t>
+      </w:r>
+    </w:p>
+    <w:p>
+      <w:pPr>
+        <w:pStyle w:val="Listaszerbekezds"/>
+        <w:numPr>
+          <w:ilvl w:val="0"/>
+          <w:numId w:val="8"/>
+        </w:numPr>
+        <w:rPr>
+          <w:rFonts w:ascii="Times New Roman" w:hAnsi="Times New Roman" w:cs="Times New Roman"/>
+          <w:sz w:val="24"/>
+          <w:szCs w:val="24"/>
+        </w:rPr>
+      </w:pPr>
+      <w:r>
+        <w:rPr>
+          <w:rFonts w:ascii="Times New Roman" w:hAnsi="Times New Roman" w:cs="Times New Roman"/>
+          <w:sz w:val="24"/>
+          <w:szCs w:val="24"/>
+        </w:rPr>
+        <w:t>Téglalap területe: a*b</w:t>
+      </w:r>
+    </w:p>
+    <w:p>
+      <w:pPr>
+        <w:pStyle w:val="Listaszerbekezds"/>
+        <w:numPr>
+          <w:ilvl w:val="0"/>
+          <w:numId w:val="8"/>
+        </w:numPr>
+        <w:rPr>
+          <w:rFonts w:ascii="Times New Roman" w:hAnsi="Times New Roman" w:cs="Times New Roman"/>
+          <w:sz w:val="24"/>
+          <w:szCs w:val="24"/>
+        </w:rPr>
+      </w:pPr>
+      <w:r>
+        <w:rPr>
+          <w:rFonts w:ascii="Times New Roman" w:hAnsi="Times New Roman" w:cs="Times New Roman"/>
+          <w:sz w:val="24"/>
+          <w:szCs w:val="24"/>
+        </w:rPr>
+        <w:t>Paralelogramma kerülete: 2*</w:t>
+      </w:r>
+      <w:r>
+        <w:rPr>
+          <w:rFonts w:ascii="Times New Roman" w:hAnsi="Times New Roman" w:cs="Times New Roman"/>
+          <w:sz w:val="24"/>
+          <w:szCs w:val="24"/>
+        </w:rPr>
+        <w:t>(a+b)</w:t>
+      </w:r>
+    </w:p>
+    <w:p>
+      <w:pPr>
+        <w:pStyle w:val="Listaszerbekezds"/>
+        <w:numPr>
+          <w:ilvl w:val="0"/>
+          <w:numId w:val="8"/>
+        </w:numPr>
+        <w:rPr>
+          <w:rFonts w:ascii="Times New Roman" w:hAnsi="Times New Roman" w:cs="Times New Roman"/>
+          <w:sz w:val="24"/>
+          <w:szCs w:val="24"/>
+        </w:rPr>
+      </w:pPr>
+      <w:r>
+        <w:rPr>
+          <w:rFonts w:ascii="Times New Roman" w:hAnsi="Times New Roman" w:cs="Times New Roman"/>
+          <w:sz w:val="24"/>
+          <w:szCs w:val="24"/>
+        </w:rPr>
+        <w:t xml:space="preserve">Paralelogramma területe: </w:t>
+      </w:r>
+      <w:r>
+        <w:rPr>
+          <w:rFonts w:ascii="Times New Roman" w:hAnsi="Times New Roman" w:cs="Times New Roman"/>
+          <w:sz w:val="24"/>
+          <w:szCs w:val="24"/>
+        </w:rPr>
+        <w:t>a</w:t>
+      </w:r>
+      <w:r>
+        <w:rPr>
+          <w:rFonts w:ascii="Times New Roman" w:hAnsi="Times New Roman" w:cs="Times New Roman"/>
+          <w:sz w:val="24"/>
+          <w:szCs w:val="24"/>
+        </w:rPr>
+        <w:t>*m ||</w:t>
+      </w:r>
+      <w:r>
+        <w:rPr>
+          <w:rFonts w:ascii="Times New Roman" w:hAnsi="Times New Roman" w:cs="Times New Roman"/>
+          <w:sz w:val="24"/>
+          <w:szCs w:val="24"/>
+        </w:rPr>
+        <w:t xml:space="preserve"> a</w:t>
+      </w:r>
+      <w:r>
+        <w:rPr>
+          <w:rFonts w:ascii="Times New Roman" w:hAnsi="Times New Roman" w:cs="Times New Roman"/>
+          <w:sz w:val="24"/>
+          <w:szCs w:val="24"/>
+        </w:rPr>
+        <w:t>*b*</w:t>
+      </w:r>
+      <w:r>
+        <w:rPr>
+          <w:rFonts w:ascii="Times New Roman" w:hAnsi="Times New Roman" w:cs="Times New Roman"/>
+          <w:sz w:val="24"/>
+          <w:szCs w:val="24"/>
+        </w:rPr>
+        <w:t>sin α</w:t>
+      </w:r>
+    </w:p>
+    <w:p>
+      <w:pPr>
+        <w:pStyle w:val="Listaszerbekezds"/>
+        <w:numPr>
+          <w:ilvl w:val="0"/>
+          <w:numId w:val="8"/>
+        </w:numPr>
+        <w:rPr>
+          <w:rFonts w:ascii="Times New Roman" w:hAnsi="Times New Roman" w:cs="Times New Roman"/>
+          <w:sz w:val="24"/>
+          <w:szCs w:val="24"/>
+        </w:rPr>
+      </w:pPr>
+      <w:r>
+        <w:rPr>
+          <w:rFonts w:ascii="Times New Roman" w:hAnsi="Times New Roman" w:cs="Times New Roman"/>
+          <w:sz w:val="24"/>
+          <w:szCs w:val="24"/>
+        </w:rPr>
+        <w:t xml:space="preserve">Rombusz területe: </w:t>
+      </w:r>
+      <w:r>
+        <w:rPr>
+          <w:rFonts w:ascii="Times New Roman" w:hAnsi="Times New Roman" w:cs="Times New Roman"/>
+          <w:sz w:val="24"/>
+          <w:szCs w:val="24"/>
+        </w:rPr>
+        <w:t>4</w:t>
+      </w:r>
+      <w:r>
+        <w:rPr>
+          <w:rFonts w:ascii="Times New Roman" w:hAnsi="Times New Roman" w:cs="Times New Roman"/>
+          <w:sz w:val="24"/>
+          <w:szCs w:val="24"/>
+        </w:rPr>
+        <w:t>*</w:t>
+      </w:r>
+      <w:r>
+        <w:rPr>
+          <w:rFonts w:ascii="Times New Roman" w:hAnsi="Times New Roman" w:cs="Times New Roman"/>
+          <w:sz w:val="24"/>
+          <w:szCs w:val="24"/>
+        </w:rPr>
+        <w:t>a</w:t>
+      </w:r>
+    </w:p>
+    <w:p>
+      <w:pPr>
+        <w:pStyle w:val="Listaszerbekezds"/>
+        <w:numPr>
+          <w:ilvl w:val="0"/>
+          <w:numId w:val="8"/>
+        </w:numPr>
+        <w:rPr>
+          <w:rFonts w:ascii="Times New Roman" w:hAnsi="Times New Roman" w:cs="Times New Roman"/>
+          <w:sz w:val="24"/>
+          <w:szCs w:val="24"/>
+        </w:rPr>
+      </w:pPr>
+      <w:r>
+        <w:rPr>
+          <w:rFonts w:ascii="Times New Roman" w:hAnsi="Times New Roman" w:cs="Times New Roman"/>
+          <w:sz w:val="24"/>
+          <w:szCs w:val="24"/>
+        </w:rPr>
+        <w:t xml:space="preserve">Rombusz kerülete: </w:t>
+      </w:r>
+      <w:r>
+        <w:rPr>
+          <w:rFonts w:ascii="Times New Roman" w:hAnsi="Times New Roman" w:cs="Times New Roman"/>
+          <w:sz w:val="24"/>
+          <w:szCs w:val="24"/>
+        </w:rPr>
+        <w:t>e</w:t>
+      </w:r>
+      <w:r>
+        <w:rPr>
+          <w:rFonts w:ascii="Times New Roman" w:hAnsi="Times New Roman" w:cs="Times New Roman"/>
+          <w:sz w:val="24"/>
+          <w:szCs w:val="24"/>
+        </w:rPr>
+        <w:t>*</w:t>
+      </w:r>
+      <w:r>
+        <w:rPr>
+          <w:rFonts w:ascii="Times New Roman" w:hAnsi="Times New Roman" w:cs="Times New Roman"/>
+          <w:sz w:val="24"/>
+          <w:szCs w:val="24"/>
+        </w:rPr>
+        <w:t>f/2 = a</w:t>
+      </w:r>
+      <w:r>
+        <w:rPr>
+          <w:rFonts w:ascii="Times New Roman" w:hAnsi="Times New Roman" w:cs="Times New Roman"/>
+          <w:sz w:val="24"/>
+          <w:szCs w:val="24"/>
+          <w:vertAlign w:val="superscript"/>
+        </w:rPr>
+        <w:t>2</w:t>
+      </w:r>
+      <w:r>
+        <w:rPr>
+          <w:rFonts w:ascii="Times New Roman" w:hAnsi="Times New Roman" w:cs="Times New Roman"/>
+          <w:sz w:val="24"/>
+          <w:szCs w:val="24"/>
+        </w:rPr>
+        <w:t>*</w:t>
+      </w:r>
+      <w:r>
+        <w:rPr>
+          <w:rFonts w:ascii="Times New Roman" w:hAnsi="Times New Roman" w:cs="Times New Roman"/>
+          <w:sz w:val="24"/>
+          <w:szCs w:val="24"/>
+        </w:rPr>
+        <w:t>sin α</w:t>
+      </w:r>
+    </w:p>
+    <w:p>
+      <w:pPr>
+        <w:pStyle w:val="Listaszerbekezds"/>
+        <w:numPr>
+          <w:ilvl w:val="0"/>
+          <w:numId w:val="8"/>
+        </w:numPr>
+        <w:rPr>
+          <w:rFonts w:ascii="Times New Roman" w:hAnsi="Times New Roman" w:cs="Times New Roman"/>
+          <w:sz w:val="24"/>
+          <w:szCs w:val="24"/>
+        </w:rPr>
+      </w:pPr>
+      <w:r>
+        <w:rPr>
+          <w:rFonts w:ascii="Times New Roman" w:hAnsi="Times New Roman" w:cs="Times New Roman"/>
+          <w:sz w:val="24"/>
+          <w:szCs w:val="24"/>
+        </w:rPr>
+        <w:t>Deltoid kerüle</w:t>
+      </w:r>
+      <w:r>
+        <w:rPr>
+          <w:rFonts w:ascii="Times New Roman" w:hAnsi="Times New Roman" w:cs="Times New Roman"/>
+          <w:sz w:val="24"/>
+          <w:szCs w:val="24"/>
+        </w:rPr>
+        <w:t>te: 2</w:t>
+      </w:r>
+      <w:r>
+        <w:rPr>
+          <w:rFonts w:ascii="Times New Roman" w:hAnsi="Times New Roman" w:cs="Times New Roman"/>
+          <w:sz w:val="24"/>
+          <w:szCs w:val="24"/>
+        </w:rPr>
+        <w:t>(a + b)</w:t>
+      </w:r>
+    </w:p>
+    <w:p>
+      <w:pPr>
+        <w:pStyle w:val="Listaszerbekezds"/>
+        <w:numPr>
+          <w:ilvl w:val="0"/>
+          <w:numId w:val="8"/>
+        </w:numPr>
+        <w:rPr>
+          <w:rFonts w:ascii="Times New Roman" w:hAnsi="Times New Roman" w:cs="Times New Roman"/>
+          <w:sz w:val="24"/>
+          <w:szCs w:val="24"/>
+        </w:rPr>
+      </w:pPr>
+      <w:r>
+        <w:rPr>
+          <w:rFonts w:ascii="Times New Roman" w:hAnsi="Times New Roman" w:cs="Times New Roman"/>
+          <w:sz w:val="24"/>
+          <w:szCs w:val="24"/>
+        </w:rPr>
+        <w:t xml:space="preserve">Deltoid területe: </w:t>
+      </w:r>
+      <w:r>
+        <w:rPr>
+          <w:rFonts w:ascii="Times New Roman" w:hAnsi="Times New Roman" w:cs="Times New Roman"/>
+          <w:sz w:val="24"/>
+          <w:szCs w:val="24"/>
+        </w:rPr>
+        <w:t>e</w:t>
+      </w:r>
+      <w:r>
+        <w:rPr>
+          <w:rFonts w:ascii="Times New Roman" w:hAnsi="Times New Roman" w:cs="Times New Roman"/>
+          <w:sz w:val="24"/>
+          <w:szCs w:val="24"/>
+        </w:rPr>
+        <w:t>*</w:t>
+      </w:r>
+      <w:r>
+        <w:rPr>
+          <w:rFonts w:ascii="Times New Roman" w:hAnsi="Times New Roman" w:cs="Times New Roman"/>
+          <w:sz w:val="24"/>
+          <w:szCs w:val="24"/>
+        </w:rPr>
+        <w:t>f /2</w:t>
+      </w:r>
+    </w:p>
+    <w:p>
+      <w:pPr>
+        <w:pStyle w:val="Listaszerbekezds"/>
+        <w:numPr>
+          <w:ilvl w:val="0"/>
+          <w:numId w:val="8"/>
+        </w:numPr>
+        <w:rPr>
+          <w:rFonts w:ascii="Times New Roman" w:hAnsi="Times New Roman" w:cs="Times New Roman"/>
+          <w:sz w:val="24"/>
+          <w:szCs w:val="24"/>
+        </w:rPr>
+      </w:pPr>
+      <w:r>
+        <w:rPr>
+          <w:rFonts w:ascii="Times New Roman" w:hAnsi="Times New Roman" w:cs="Times New Roman"/>
+          <w:sz w:val="24"/>
+          <w:szCs w:val="24"/>
+        </w:rPr>
+        <w:t xml:space="preserve">Kör területe: </w:t>
+      </w:r>
+      <w:r>
+        <w:rPr>
+          <w:rFonts w:ascii="Times New Roman" w:hAnsi="Times New Roman" w:cs="Times New Roman"/>
+          <w:sz w:val="24"/>
+          <w:szCs w:val="24"/>
+        </w:rPr>
+        <w:t>√((s−a)(s−b)(s−c)(s−d))</w:t>
+      </w:r>
+    </w:p>
+    <w:p>
+      <w:pPr>
+        <w:pStyle w:val="Listaszerbekezds"/>
+        <w:numPr>
+          <w:ilvl w:val="0"/>
+          <w:numId w:val="8"/>
+        </w:numPr>
+        <w:rPr>
+          <w:rFonts w:ascii="Times New Roman" w:hAnsi="Times New Roman" w:cs="Times New Roman"/>
+          <w:sz w:val="24"/>
+          <w:szCs w:val="24"/>
+        </w:rPr>
+      </w:pPr>
+      <w:r>
+        <w:rPr>
+          <w:rFonts w:ascii="Times New Roman" w:hAnsi="Times New Roman" w:cs="Times New Roman"/>
+          <w:sz w:val="24"/>
+          <w:szCs w:val="24"/>
+        </w:rPr>
+        <w:t xml:space="preserve">Kör kerülete: </w:t>
+      </w:r>
+      <w:r>
+        <w:rPr>
+          <w:rFonts w:ascii="Times New Roman" w:hAnsi="Times New Roman" w:cs="Times New Roman"/>
+          <w:sz w:val="24"/>
+          <w:szCs w:val="24"/>
+        </w:rPr>
+        <w:t>2πr = πd</w:t>
+      </w:r>
+    </w:p>
+    <w:p>
+      <w:pPr>
         <w:rPr>
           <w:rFonts w:ascii="Times New Roman" w:hAnsi="Times New Roman" w:cs="Times New Roman"/>
           <w:b/>
           <w:sz w:val="24"/>
           <w:szCs w:val="24"/>
-          <w:u w:val="single"/>
-          <w:lang w:eastAsia="hu-HU"/>
-        </w:rPr>
-        <w:t>Weboldal</w:t>
-      </w:r>
-    </w:p>
-    <w:p>
-      <w:pPr>
-        <w:spacing w:line="360" w:lineRule="auto"/>
-        <w:rPr>
-          <w:rFonts w:ascii="Times New Roman" w:hAnsi="Times New Roman" w:cs="Times New Roman"/>
-          <w:sz w:val="24"/>
-          <w:szCs w:val="24"/>
-          <w:lang w:eastAsia="hu-HU"/>
-        </w:rPr>
-      </w:pPr>
-      <w:r>
-        <w:rPr>
-          <w:rFonts w:ascii="Times New Roman" w:hAnsi="Times New Roman" w:cs="Times New Roman"/>
-          <w:sz w:val="24"/>
-          <w:szCs w:val="24"/>
-          <w:lang w:eastAsia="hu-HU"/>
-        </w:rPr>
-        <w:t>2 oldal van, a főoldal és a program bemutatására szolgáló oldal. Az oldalakon van egy menü, amivel a két oldal között lehet váltani</w:t>
-      </w:r>
-      <w:r>
-        <w:rPr>
-          <w:rFonts w:ascii="Times New Roman" w:hAnsi="Times New Roman" w:cs="Times New Roman"/>
-          <w:sz w:val="24"/>
-          <w:szCs w:val="24"/>
-          <w:lang w:eastAsia="hu-HU"/>
-        </w:rPr>
-        <w:t xml:space="preserve"> és letölteni a programot</w:t>
+        </w:rPr>
+      </w:pPr>
+      <w:r>
+        <w:rPr>
+          <w:rFonts w:ascii="Times New Roman" w:hAnsi="Times New Roman" w:cs="Times New Roman"/>
+          <w:b/>
+          <w:sz w:val="24"/>
+          <w:szCs w:val="24"/>
+        </w:rPr>
+        <w:t>Testek</w:t>
+      </w:r>
+    </w:p>
+    <w:p>
+      <w:pPr>
+        <w:pStyle w:val="Listaszerbekezds"/>
+        <w:numPr>
+          <w:ilvl w:val="0"/>
+          <w:numId w:val="8"/>
+        </w:numPr>
+        <w:rPr>
+          <w:rFonts w:ascii="Times New Roman" w:hAnsi="Times New Roman" w:cs="Times New Roman"/>
+          <w:sz w:val="24"/>
+          <w:szCs w:val="24"/>
+        </w:rPr>
+      </w:pPr>
+      <w:r>
+        <w:rPr>
+          <w:rFonts w:ascii="Times New Roman" w:hAnsi="Times New Roman" w:cs="Times New Roman"/>
+          <w:sz w:val="24"/>
+          <w:szCs w:val="24"/>
+        </w:rPr>
+        <w:t xml:space="preserve">Henger felszíne: </w:t>
+      </w:r>
+      <w:r>
+        <w:rPr>
+          <w:rFonts w:ascii="Times New Roman" w:hAnsi="Times New Roman" w:cs="Times New Roman"/>
+          <w:sz w:val="24"/>
+          <w:szCs w:val="24"/>
+        </w:rPr>
+        <w:t>2πr (r + m)</w:t>
+      </w:r>
+    </w:p>
+    <w:p>
+      <w:pPr>
+        <w:pStyle w:val="Listaszerbekezds"/>
+        <w:numPr>
+          <w:ilvl w:val="0"/>
+          <w:numId w:val="8"/>
+        </w:numPr>
+        <w:rPr>
+          <w:rFonts w:ascii="Times New Roman" w:hAnsi="Times New Roman" w:cs="Times New Roman"/>
+          <w:sz w:val="24"/>
+          <w:szCs w:val="24"/>
+        </w:rPr>
+      </w:pPr>
+      <w:r>
+        <w:rPr>
+          <w:rFonts w:ascii="Times New Roman" w:hAnsi="Times New Roman" w:cs="Times New Roman"/>
+          <w:sz w:val="24"/>
+          <w:szCs w:val="24"/>
+        </w:rPr>
+        <w:t xml:space="preserve">Henger térfogata: </w:t>
+      </w:r>
+      <w:r>
+        <w:rPr>
+          <w:rFonts w:ascii="Times New Roman" w:hAnsi="Times New Roman" w:cs="Times New Roman"/>
+          <w:sz w:val="24"/>
+          <w:szCs w:val="24"/>
+        </w:rPr>
+        <w:t>πr2 m</w:t>
+      </w:r>
+    </w:p>
+    <w:p>
+      <w:pPr>
+        <w:pStyle w:val="Listaszerbekezds"/>
+        <w:numPr>
+          <w:ilvl w:val="0"/>
+          <w:numId w:val="8"/>
+        </w:numPr>
+        <w:rPr>
+          <w:rFonts w:ascii="Times New Roman" w:hAnsi="Times New Roman" w:cs="Times New Roman"/>
+          <w:sz w:val="24"/>
+          <w:szCs w:val="24"/>
+        </w:rPr>
+      </w:pPr>
+      <w:r>
+        <w:rPr>
+          <w:rFonts w:ascii="Times New Roman" w:hAnsi="Times New Roman" w:cs="Times New Roman"/>
+          <w:sz w:val="24"/>
+          <w:szCs w:val="24"/>
+        </w:rPr>
+        <w:t xml:space="preserve">Gúla felszíne: </w:t>
+      </w:r>
+      <w:r>
+        <w:rPr>
+          <w:rFonts w:ascii="Times New Roman" w:hAnsi="Times New Roman" w:cs="Times New Roman"/>
+          <w:sz w:val="24"/>
+          <w:szCs w:val="24"/>
+        </w:rPr>
+        <w:t>T + P</w:t>
+      </w:r>
+    </w:p>
+    <w:p>
+      <w:pPr>
+        <w:pStyle w:val="Listaszerbekezds"/>
+        <w:numPr>
+          <w:ilvl w:val="0"/>
+          <w:numId w:val="8"/>
+        </w:numPr>
+        <w:rPr>
+          <w:rFonts w:ascii="Times New Roman" w:hAnsi="Times New Roman" w:cs="Times New Roman"/>
+          <w:sz w:val="24"/>
+          <w:szCs w:val="24"/>
+        </w:rPr>
+      </w:pPr>
+      <w:r>
+        <w:rPr>
+          <w:rFonts w:ascii="Times New Roman" w:hAnsi="Times New Roman" w:cs="Times New Roman"/>
+          <w:sz w:val="24"/>
+          <w:szCs w:val="24"/>
+        </w:rPr>
+        <w:t xml:space="preserve">Gúla térfogata: </w:t>
+      </w:r>
+      <w:r>
+        <w:rPr>
+          <w:rFonts w:ascii="Times New Roman" w:hAnsi="Times New Roman" w:cs="Times New Roman"/>
+          <w:sz w:val="24"/>
+          <w:szCs w:val="24"/>
+        </w:rPr>
+        <w:t>(T m) /3</w:t>
+      </w:r>
+    </w:p>
+    <w:p>
+      <w:pPr>
+        <w:pStyle w:val="Listaszerbekezds"/>
+        <w:numPr>
+          <w:ilvl w:val="0"/>
+          <w:numId w:val="8"/>
+        </w:numPr>
+        <w:rPr>
+          <w:rFonts w:ascii="Times New Roman" w:hAnsi="Times New Roman" w:cs="Times New Roman"/>
+          <w:sz w:val="24"/>
+          <w:szCs w:val="24"/>
+        </w:rPr>
+      </w:pPr>
+      <w:r>
+        <w:rPr>
+          <w:rFonts w:ascii="Times New Roman" w:hAnsi="Times New Roman" w:cs="Times New Roman"/>
+          <w:sz w:val="24"/>
+          <w:szCs w:val="24"/>
+        </w:rPr>
+        <w:t xml:space="preserve">Gömb felszíne: </w:t>
+      </w:r>
+      <w:r>
+        <w:rPr>
+          <w:rFonts w:ascii="Times New Roman" w:hAnsi="Times New Roman" w:cs="Times New Roman"/>
+          <w:sz w:val="24"/>
+          <w:szCs w:val="24"/>
+        </w:rPr>
+        <w:t>4πR</w:t>
+      </w:r>
+      <w:r>
+        <w:rPr>
+          <w:rFonts w:ascii="Times New Roman" w:hAnsi="Times New Roman" w:cs="Times New Roman"/>
+          <w:sz w:val="24"/>
+          <w:szCs w:val="24"/>
+          <w:vertAlign w:val="superscript"/>
+        </w:rPr>
+        <w:t>2</w:t>
+      </w:r>
+      <w:r>
+        <w:rPr>
+          <w:rFonts w:ascii="Times New Roman" w:hAnsi="Times New Roman" w:cs="Times New Roman"/>
+          <w:sz w:val="24"/>
+          <w:szCs w:val="24"/>
+        </w:rPr>
+        <w:t xml:space="preserve"> = πd</w:t>
+      </w:r>
+      <w:r>
+        <w:rPr>
+          <w:rFonts w:ascii="Times New Roman" w:hAnsi="Times New Roman" w:cs="Times New Roman"/>
+          <w:sz w:val="24"/>
+          <w:szCs w:val="24"/>
+          <w:vertAlign w:val="superscript"/>
+        </w:rPr>
+        <w:t>2</w:t>
       </w:r>
       <w:bookmarkStart w:id="0" w:name="_GoBack"/>
       <w:bookmarkEnd w:id="0"/>
+    </w:p>
+    <w:p>
+      <w:pPr>
+        <w:pStyle w:val="Listaszerbekezds"/>
+        <w:numPr>
+          <w:ilvl w:val="0"/>
+          <w:numId w:val="8"/>
+        </w:numPr>
+        <w:rPr>
+          <w:rFonts w:ascii="Times New Roman" w:hAnsi="Times New Roman" w:cs="Times New Roman"/>
+          <w:sz w:val="24"/>
+          <w:szCs w:val="24"/>
+        </w:rPr>
+      </w:pPr>
+      <w:r>
+        <w:rPr>
+          <w:rFonts w:ascii="Times New Roman" w:hAnsi="Times New Roman" w:cs="Times New Roman"/>
+          <w:sz w:val="24"/>
+          <w:szCs w:val="24"/>
+        </w:rPr>
+        <w:t xml:space="preserve">Gömb térfogata: </w:t>
+      </w:r>
+      <w:r>
+        <w:rPr>
+          <w:rFonts w:ascii="Times New Roman" w:hAnsi="Times New Roman" w:cs="Times New Roman"/>
+          <w:sz w:val="24"/>
+          <w:szCs w:val="24"/>
+        </w:rPr>
+        <w:t>(4π /3) R</w:t>
+      </w:r>
+      <w:r>
+        <w:rPr>
+          <w:rFonts w:ascii="Times New Roman" w:hAnsi="Times New Roman" w:cs="Times New Roman"/>
+          <w:sz w:val="24"/>
+          <w:szCs w:val="24"/>
+          <w:vertAlign w:val="superscript"/>
+        </w:rPr>
+        <w:t>3</w:t>
+      </w:r>
+      <w:r>
+        <w:rPr>
+          <w:rFonts w:ascii="Times New Roman" w:hAnsi="Times New Roman" w:cs="Times New Roman"/>
+          <w:sz w:val="24"/>
+          <w:szCs w:val="24"/>
+        </w:rPr>
+        <w:t xml:space="preserve"> = (π /6) d</w:t>
+      </w:r>
+      <w:r>
+        <w:rPr>
+          <w:rFonts w:ascii="Times New Roman" w:hAnsi="Times New Roman" w:cs="Times New Roman"/>
+          <w:sz w:val="24"/>
+          <w:szCs w:val="24"/>
+          <w:vertAlign w:val="superscript"/>
+        </w:rPr>
+        <w:t>3</w:t>
+      </w:r>
+    </w:p>
+    <w:p>
+      <w:pPr>
+        <w:spacing w:line="360" w:lineRule="auto"/>
+        <w:rPr>
+          <w:rFonts w:ascii="Times New Roman" w:hAnsi="Times New Roman" w:cs="Times New Roman"/>
+          <w:sz w:val="24"/>
+          <w:szCs w:val="24"/>
+          <w:lang w:eastAsia="hu-HU"/>
+        </w:rPr>
+      </w:pPr>
+    </w:p>
+    <w:p>
+      <w:pPr>
+        <w:spacing w:line="360" w:lineRule="auto"/>
+        <w:rPr>
+          <w:rFonts w:ascii="Times New Roman" w:hAnsi="Times New Roman" w:cs="Times New Roman"/>
+          <w:sz w:val="24"/>
+          <w:szCs w:val="24"/>
+          <w:lang w:eastAsia="hu-HU"/>
+        </w:rPr>
+      </w:pPr>
+      <w:r>
+        <w:rPr>
+          <w:rFonts w:ascii="Times New Roman" w:hAnsi="Times New Roman" w:cs="Times New Roman"/>
+          <w:sz w:val="24"/>
+          <w:szCs w:val="24"/>
+          <w:lang w:eastAsia="hu-HU"/>
+        </w:rPr>
+        <w:t>A „Mezők törlése” gombra kattintva a beviteli mezők értékei kiürítésre kerülnek.</w:t>
+      </w:r>
+    </w:p>
+    <w:p>
+      <w:pPr>
+        <w:spacing w:line="360" w:lineRule="auto"/>
+        <w:rPr>
+          <w:rFonts w:ascii="Times New Roman" w:hAnsi="Times New Roman" w:cs="Times New Roman"/>
+          <w:sz w:val="24"/>
+          <w:szCs w:val="24"/>
+          <w:lang w:eastAsia="hu-HU"/>
+        </w:rPr>
+      </w:pPr>
+      <w:r>
+        <w:rPr>
+          <w:rFonts w:ascii="Times New Roman" w:hAnsi="Times New Roman" w:cs="Times New Roman"/>
+          <w:b/>
+          <w:sz w:val="24"/>
+          <w:szCs w:val="24"/>
+          <w:u w:val="single"/>
+          <w:lang w:eastAsia="hu-HU"/>
+        </w:rPr>
+        <w:t>Weboldal</w:t>
+      </w:r>
+    </w:p>
+    <w:p>
+      <w:pPr>
+        <w:spacing w:line="360" w:lineRule="auto"/>
+        <w:rPr>
+          <w:rFonts w:ascii="Times New Roman" w:hAnsi="Times New Roman" w:cs="Times New Roman"/>
+          <w:sz w:val="24"/>
+          <w:szCs w:val="24"/>
+          <w:lang w:eastAsia="hu-HU"/>
+        </w:rPr>
+      </w:pPr>
+      <w:r>
+        <w:rPr>
+          <w:rFonts w:ascii="Times New Roman" w:hAnsi="Times New Roman" w:cs="Times New Roman"/>
+          <w:sz w:val="24"/>
+          <w:szCs w:val="24"/>
+          <w:lang w:eastAsia="hu-HU"/>
+        </w:rPr>
+        <w:t>2 oldal van, a főoldal és a program bemutatására szolgáló oldal. Az oldalakon van egy menü, amivel a két oldal között lehet váltani</w:t>
+      </w:r>
+      <w:r>
+        <w:rPr>
+          <w:rFonts w:ascii="Times New Roman" w:hAnsi="Times New Roman" w:cs="Times New Roman"/>
+          <w:sz w:val="24"/>
+          <w:szCs w:val="24"/>
+          <w:lang w:eastAsia="hu-HU"/>
+        </w:rPr>
+        <w:t xml:space="preserve"> és letölteni a programot</w:t>
+      </w:r>
       <w:r>
         <w:rPr>
           <w:rFonts w:ascii="Times New Roman" w:hAnsi="Times New Roman" w:cs="Times New Roman"/>
@@ -853,6 +1763,120 @@
     </w:lvl>
   </w:abstractNum>
   <w:abstractNum w:abstractNumId="4" w15:restartNumberingAfterBreak="0">
+    <w:nsid w:val="64EC7931"/>
+    <w:multiLevelType w:val="hybridMultilevel"/>
+    <w:tmpl w:val="5C3E15B8"/>
+    <w:lvl w:ilvl="0" w:tplc="70EC67EE">
+      <w:start w:val="1"/>
+      <w:numFmt w:val="bullet"/>
+      <w:lvlText w:val=""/>
+      <w:lvlJc w:val="left"/>
+      <w:pPr>
+        <w:ind w:left="720" w:hanging="360"/>
+      </w:pPr>
+      <w:rPr>
+        <w:rFonts w:ascii="Symbol" w:hAnsi="Symbol" w:hint="default"/>
+        <w:vertAlign w:val="baseline"/>
+      </w:rPr>
+    </w:lvl>
+    <w:lvl w:ilvl="1" w:tplc="040E0003" w:tentative="1">
+      <w:start w:val="1"/>
+      <w:numFmt w:val="bullet"/>
+      <w:lvlText w:val="o"/>
+      <w:lvlJc w:val="left"/>
+      <w:pPr>
+        <w:ind w:left="1440" w:hanging="360"/>
+      </w:pPr>
+      <w:rPr>
+        <w:rFonts w:ascii="Courier New" w:hAnsi="Courier New" w:cs="Courier New" w:hint="default"/>
+      </w:rPr>
+    </w:lvl>
+    <w:lvl w:ilvl="2" w:tplc="040E0005" w:tentative="1">
+      <w:start w:val="1"/>
+      <w:numFmt w:val="bullet"/>
+      <w:lvlText w:val=""/>
+      <w:lvlJc w:val="left"/>
+      <w:pPr>
+        <w:ind w:left="2160" w:hanging="360"/>
+      </w:pPr>
+      <w:rPr>
+        <w:rFonts w:ascii="Wingdings" w:hAnsi="Wingdings" w:hint="default"/>
+      </w:rPr>
+    </w:lvl>
+    <w:lvl w:ilvl="3" w:tplc="040E0001" w:tentative="1">
+      <w:start w:val="1"/>
+      <w:numFmt w:val="bullet"/>
+      <w:lvlText w:val=""/>
+      <w:lvlJc w:val="left"/>
+      <w:pPr>
+        <w:ind w:left="2880" w:hanging="360"/>
+      </w:pPr>
+      <w:rPr>
+        <w:rFonts w:ascii="Symbol" w:hAnsi="Symbol" w:hint="default"/>
+      </w:rPr>
+    </w:lvl>
+    <w:lvl w:ilvl="4" w:tplc="040E0003" w:tentative="1">
+      <w:start w:val="1"/>
+      <w:numFmt w:val="bullet"/>
+      <w:lvlText w:val="o"/>
+      <w:lvlJc w:val="left"/>
+      <w:pPr>
+        <w:ind w:left="3600" w:hanging="360"/>
+      </w:pPr>
+      <w:rPr>
+        <w:rFonts w:ascii="Courier New" w:hAnsi="Courier New" w:cs="Courier New" w:hint="default"/>
+      </w:rPr>
+    </w:lvl>
+    <w:lvl w:ilvl="5" w:tplc="040E0005" w:tentative="1">
+      <w:start w:val="1"/>
+      <w:numFmt w:val="bullet"/>
+      <w:lvlText w:val=""/>
+      <w:lvlJc w:val="left"/>
+      <w:pPr>
+        <w:ind w:left="4320" w:hanging="360"/>
+      </w:pPr>
+      <w:rPr>
+        <w:rFonts w:ascii="Wingdings" w:hAnsi="Wingdings" w:hint="default"/>
+      </w:rPr>
+    </w:lvl>
+    <w:lvl w:ilvl="6" w:tplc="040E0001" w:tentative="1">
+      <w:start w:val="1"/>
+      <w:numFmt w:val="bullet"/>
+      <w:lvlText w:val=""/>
+      <w:lvlJc w:val="left"/>
+      <w:pPr>
+        <w:ind w:left="5040" w:hanging="360"/>
+      </w:pPr>
+      <w:rPr>
+        <w:rFonts w:ascii="Symbol" w:hAnsi="Symbol" w:hint="default"/>
+      </w:rPr>
+    </w:lvl>
+    <w:lvl w:ilvl="7" w:tplc="040E0003" w:tentative="1">
+      <w:start w:val="1"/>
+      <w:numFmt w:val="bullet"/>
+      <w:lvlText w:val="o"/>
+      <w:lvlJc w:val="left"/>
+      <w:pPr>
+        <w:ind w:left="5760" w:hanging="360"/>
+      </w:pPr>
+      <w:rPr>
+        <w:rFonts w:ascii="Courier New" w:hAnsi="Courier New" w:cs="Courier New" w:hint="default"/>
+      </w:rPr>
+    </w:lvl>
+    <w:lvl w:ilvl="8" w:tplc="040E0005" w:tentative="1">
+      <w:start w:val="1"/>
+      <w:numFmt w:val="bullet"/>
+      <w:lvlText w:val=""/>
+      <w:lvlJc w:val="left"/>
+      <w:pPr>
+        <w:ind w:left="6480" w:hanging="360"/>
+      </w:pPr>
+      <w:rPr>
+        <w:rFonts w:ascii="Wingdings" w:hAnsi="Wingdings" w:hint="default"/>
+      </w:rPr>
+    </w:lvl>
+  </w:abstractNum>
+  <w:abstractNum w:abstractNumId="5" w15:restartNumberingAfterBreak="0">
     <w:nsid w:val="67AC0CBE"/>
     <w:multiLevelType w:val="hybridMultilevel"/>
     <w:tmpl w:val="20469586"/>
@@ -965,7 +1989,7 @@
       </w:rPr>
     </w:lvl>
   </w:abstractNum>
-  <w:abstractNum w:abstractNumId="5" w15:restartNumberingAfterBreak="0">
+  <w:abstractNum w:abstractNumId="6" w15:restartNumberingAfterBreak="0">
     <w:nsid w:val="741479A6"/>
     <w:multiLevelType w:val="multilevel"/>
     <w:tmpl w:val="6E066BBC"/>
@@ -1114,7 +2138,7 @@
       </w:rPr>
     </w:lvl>
   </w:abstractNum>
-  <w:abstractNum w:abstractNumId="6" w15:restartNumberingAfterBreak="0">
+  <w:abstractNum w:abstractNumId="7" w15:restartNumberingAfterBreak="0">
     <w:nsid w:val="7AA737F6"/>
     <w:multiLevelType w:val="hybridMultilevel"/>
     <w:tmpl w:val="FF90E32C"/>
@@ -1228,7 +2252,7 @@
     </w:lvl>
   </w:abstractNum>
   <w:num w:numId="1">
-    <w:abstractNumId w:val="5"/>
+    <w:abstractNumId w:val="6"/>
   </w:num>
   <w:num w:numId="2">
     <w:abstractNumId w:val="1"/>
@@ -1237,7 +2261,7 @@
     <w:abstractNumId w:val="2"/>
   </w:num>
   <w:num w:numId="4">
-    <w:abstractNumId w:val="4"/>
+    <w:abstractNumId w:val="5"/>
   </w:num>
   <w:num w:numId="5">
     <w:abstractNumId w:val="0"/>
@@ -1246,7 +2270,10 @@
     <w:abstractNumId w:val="3"/>
   </w:num>
   <w:num w:numId="7">
-    <w:abstractNumId w:val="6"/>
+    <w:abstractNumId w:val="7"/>
+  </w:num>
+  <w:num w:numId="8">
+    <w:abstractNumId w:val="4"/>
   </w:num>
 </w:numbering>
 </file>

</xml_diff>